<commit_message>
CODEXL-2995 Issues with Help file of 2.0
</commit_message>
<xml_diff>
--- a/CodeXL/Help/CodeXL User Guide/CodeXL User Guide.docx
+++ b/CodeXL/Help/CodeXL User Guide/CodeXL User Guide.docx
@@ -4,6 +4,9 @@
   <w:body>
     <w:p>
       <w:pPr>
+        <w:rPr>
+          <w:rtl/>
+        </w:rPr>
         <w:sectPr>
           <w:pgSz w:w="23814" w:h="16839" w:orient="landscape" w:code="8"/>
           <w:pgMar w:top="720" w:right="720" w:bottom="720" w:left="720" w:header="720" w:footer="720" w:gutter="0"/>
@@ -27,13 +30,11 @@
       </w:pPr>
       <w:subDoc r:id="rId6"/>
     </w:p>
+    <w:bookmarkEnd w:id="0"/>
     <w:p>
       <w:pPr>
         <w:pStyle w:val="Heading1"/>
       </w:pPr>
-      <w:bookmarkStart w:id="1" w:name="_Remote_GPU_Profiling_1"/>
-      <w:bookmarkEnd w:id="0"/>
-      <w:bookmarkEnd w:id="1"/>
       <w:subDoc r:id="rId7"/>
       <w:r>
         <w:t>Using CodeXL</w:t>
@@ -362,8 +363,8 @@
           <w:docGrid w:linePitch="299"/>
         </w:sectPr>
       </w:pPr>
-      <w:bookmarkStart w:id="2" w:name="_General_GUI_Controls"/>
-      <w:bookmarkEnd w:id="2"/>
+      <w:bookmarkStart w:id="1" w:name="_General_GUI_Controls"/>
+      <w:bookmarkEnd w:id="1"/>
       <w:subDoc r:id="rId8"/>
     </w:p>
     <w:p>
@@ -377,8 +378,8 @@
           <w:docGrid w:linePitch="299"/>
         </w:sectPr>
       </w:pPr>
-      <w:bookmarkStart w:id="3" w:name="_Frame_Analysis"/>
-      <w:bookmarkEnd w:id="3"/>
+      <w:bookmarkStart w:id="2" w:name="_Frame_Analysis"/>
+      <w:bookmarkEnd w:id="2"/>
       <w:subDoc r:id="rId9"/>
     </w:p>
     <w:p>
@@ -392,8 +393,8 @@
           <w:docGrid w:linePitch="299"/>
         </w:sectPr>
       </w:pPr>
-      <w:bookmarkStart w:id="4" w:name="_GPU_Debugger"/>
-      <w:bookmarkEnd w:id="4"/>
+      <w:bookmarkStart w:id="3" w:name="_GPU_Debugger"/>
+      <w:bookmarkEnd w:id="3"/>
       <w:subDoc r:id="rId10"/>
     </w:p>
     <w:p>
@@ -407,8 +408,8 @@
           <w:docGrid w:linePitch="299"/>
         </w:sectPr>
       </w:pPr>
-      <w:bookmarkStart w:id="5" w:name="_CPU_Profiler"/>
-      <w:bookmarkEnd w:id="5"/>
+      <w:bookmarkStart w:id="4" w:name="_CPU_Profiler"/>
+      <w:bookmarkEnd w:id="4"/>
       <w:subDoc r:id="rId11"/>
     </w:p>
     <w:p>
@@ -422,12 +423,12 @@
           <w:docGrid w:linePitch="299"/>
         </w:sectPr>
       </w:pPr>
-      <w:bookmarkStart w:id="6" w:name="_GPU_Profiler"/>
-      <w:bookmarkStart w:id="7" w:name="_Remote_GPU_Profiling"/>
-      <w:bookmarkStart w:id="8" w:name="_Remote_GPU_Profiling,"/>
+      <w:bookmarkStart w:id="5" w:name="_GPU_Profiler"/>
+      <w:bookmarkStart w:id="6" w:name="_Remote_GPU_Profiling"/>
+      <w:bookmarkStart w:id="7" w:name="_Remote_GPU_Profiling,"/>
+      <w:bookmarkEnd w:id="5"/>
       <w:bookmarkEnd w:id="6"/>
       <w:bookmarkEnd w:id="7"/>
-      <w:bookmarkEnd w:id="8"/>
       <w:subDoc r:id="rId12"/>
     </w:p>
     <w:p>
@@ -441,14 +442,6 @@
           <w:docGrid w:linePitch="299"/>
         </w:sectPr>
       </w:pPr>
-      <w:bookmarkStart w:id="9" w:name="_Static_Kernel_Analysis"/>
-      <w:bookmarkStart w:id="10" w:name="_Power_Profiler"/>
-      <w:bookmarkStart w:id="11" w:name="_Remote_GPU_Profiling,_1"/>
-      <w:bookmarkStart w:id="12" w:name="_Static_Analyzer"/>
-      <w:bookmarkEnd w:id="9"/>
-      <w:bookmarkEnd w:id="10"/>
-      <w:bookmarkEnd w:id="11"/>
-      <w:bookmarkEnd w:id="12"/>
       <w:subDoc r:id="rId13"/>
     </w:p>
     <w:p>
@@ -462,8 +455,8 @@
           <w:docGrid w:linePitch="299"/>
         </w:sectPr>
       </w:pPr>
-      <w:bookmarkStart w:id="13" w:name="_Power_Profiler_1"/>
-      <w:bookmarkEnd w:id="13"/>
+      <w:bookmarkStart w:id="8" w:name="_Power_Profiler_1"/>
+      <w:bookmarkEnd w:id="8"/>
       <w:subDoc r:id="rId14"/>
     </w:p>
     <w:p>
@@ -477,8 +470,8 @@
           <w:docGrid w:linePitch="299"/>
         </w:sectPr>
       </w:pPr>
-      <w:bookmarkStart w:id="14" w:name="_Remote_GPU_Profiling,_2"/>
-      <w:bookmarkEnd w:id="14"/>
+      <w:bookmarkStart w:id="9" w:name="_Remote_GPU_Profiling,_2"/>
+      <w:bookmarkEnd w:id="9"/>
       <w:subDoc r:id="rId15"/>
     </w:p>
     <w:p>
@@ -614,8 +607,8 @@
           <w:docGrid w:linePitch="299"/>
         </w:sectPr>
       </w:pPr>
-      <w:bookmarkStart w:id="15" w:name="_GPU_Debugger_Tutorial"/>
-      <w:bookmarkEnd w:id="15"/>
+      <w:bookmarkStart w:id="10" w:name="_GPU_Debugger_Tutorial"/>
+      <w:bookmarkEnd w:id="10"/>
       <w:subDoc r:id="rId18"/>
     </w:p>
     <w:p>
@@ -629,8 +622,8 @@
           <w:docGrid w:linePitch="299"/>
         </w:sectPr>
       </w:pPr>
-      <w:bookmarkStart w:id="16" w:name="_CPU_Profiler_Tutorial"/>
-      <w:bookmarkEnd w:id="16"/>
+      <w:bookmarkStart w:id="11" w:name="_CPU_Profiler_Tutorial"/>
+      <w:bookmarkEnd w:id="11"/>
       <w:subDoc r:id="rId19"/>
     </w:p>
     <w:p>
@@ -644,8 +637,8 @@
           <w:docGrid w:linePitch="299"/>
         </w:sectPr>
       </w:pPr>
-      <w:bookmarkStart w:id="17" w:name="_GPU_Profiler_Tutorial"/>
-      <w:bookmarkEnd w:id="17"/>
+      <w:bookmarkStart w:id="12" w:name="_GPU_Profiler_Tutorial"/>
+      <w:bookmarkEnd w:id="12"/>
       <w:subDoc r:id="rId20"/>
     </w:p>
     <w:p>
@@ -670,8 +663,8 @@
           <w:docGrid w:linePitch="299"/>
         </w:sectPr>
       </w:pPr>
-      <w:bookmarkStart w:id="18" w:name="_Static_Kernel_Analyzer"/>
-      <w:bookmarkEnd w:id="18"/>
+      <w:bookmarkStart w:id="13" w:name="_Static_Kernel_Analyzer"/>
+      <w:bookmarkEnd w:id="13"/>
       <w:subDoc r:id="rId21"/>
     </w:p>
     <w:p>
@@ -697,9 +690,9 @@
           <w:docGrid w:linePitch="299"/>
         </w:sectPr>
       </w:pPr>
-      <w:bookmarkStart w:id="19" w:name="OLE_LINK1"/>
-    </w:p>
-    <w:bookmarkEnd w:id="19"/>
+      <w:bookmarkStart w:id="14" w:name="OLE_LINK1"/>
+    </w:p>
+    <w:bookmarkEnd w:id="14"/>
     <w:p>
       <w:pPr>
         <w:sectPr>
@@ -2830,6 +2823,19 @@
       <w:sz w:val="24"/>
     </w:rPr>
   </w:style>
+  <w:style w:type="character" w:styleId="HTMLCode">
+    <w:name w:val="HTML Code"/>
+    <w:basedOn w:val="DefaultParagraphFont"/>
+    <w:uiPriority w:val="99"/>
+    <w:semiHidden/>
+    <w:unhideWhenUsed/>
+    <w:rsid w:val="00C35261"/>
+    <w:rPr>
+      <w:rFonts w:ascii="Courier New" w:eastAsia="Times New Roman" w:hAnsi="Courier New" w:cs="Courier New"/>
+      <w:sz w:val="20"/>
+      <w:szCs w:val="20"/>
+    </w:rPr>
+  </w:style>
 </w:styles>
 </file>
 
@@ -3123,7 +3129,7 @@
 </file>
 
 <file path=customXml/itemProps1.xml><?xml version="1.0" encoding="utf-8"?>
-<ds:datastoreItem xmlns:ds="http://schemas.openxmlformats.org/officeDocument/2006/customXml" ds:itemID="{18A5BDE6-727F-4EC0-89BA-6B42A89000A3}">
+<ds:datastoreItem xmlns:ds="http://schemas.openxmlformats.org/officeDocument/2006/customXml" ds:itemID="{A0885F37-6760-4828-BEAE-F3418A629EBF}">
   <ds:schemaRefs>
     <ds:schemaRef ds:uri="http://schemas.openxmlformats.org/officeDocument/2006/bibliography"/>
   </ds:schemaRefs>

</xml_diff>